<commit_message>
Corrected some bugs / created the documentation / latest pcb - schematic
</commit_message>
<xml_diff>
--- a/notice.docx
+++ b/notice.docx
@@ -27,7 +27,7 @@
             <mc:AlternateContent>
               <mc:Choice Requires="wpg">
                 <w:drawing>
-                  <wp:anchor distT="0" distB="0" distL="114300" distR="114300" simplePos="0" relativeHeight="251656192" behindDoc="0" locked="0" layoutInCell="1" allowOverlap="1">
+                  <wp:anchor distT="0" distB="0" distL="114300" distR="114300" simplePos="0" relativeHeight="251656192" behindDoc="0" locked="0" layoutInCell="1" allowOverlap="1" wp14:anchorId="30744596" wp14:editId="779E4E40">
                     <wp:simplePos x="0" y="0"/>
                     <wp:positionH relativeFrom="page">
                       <wp:align>right</wp:align>
@@ -205,6 +205,7 @@
                                       <w:calendar w:val="gregorian"/>
                                     </w:date>
                                   </w:sdtPr>
+                                  <w:sdtEndPr/>
                                   <w:sdtContent>
                                     <w:p>
                                       <w:pPr>
@@ -308,7 +309,7 @@
               </mc:Choice>
               <mc:Fallback>
                 <w:pict>
-                  <v:group id="Groupe 453" o:spid="_x0000_s1026" style="position:absolute;margin-left:193.95pt;margin-top:0;width:245.15pt;height:11in;z-index:251656192;mso-width-percent:400;mso-height-percent:1000;mso-position-horizontal:right;mso-position-horizontal-relative:page;mso-position-vertical:top;mso-position-vertical-relative:page;mso-width-percent:400;mso-height-percent:1000" coordsize="31136,100584" o:gfxdata="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">
+                  <v:group w14:anchorId="30744596" id="Groupe 453" o:spid="_x0000_s1026" style="position:absolute;margin-left:193.95pt;margin-top:0;width:245.15pt;height:11in;z-index:251656192;mso-width-percent:400;mso-height-percent:1000;mso-position-horizontal:right;mso-position-horizontal-relative:page;mso-position-vertical:top;mso-position-vertical-relative:page;mso-width-percent:400;mso-height-percent:1000" coordsize="31136,100584" o:gfxdata="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">
                     <v:rect id="Rectangle 459" o:spid="_x0000_s1027" alt="Light vertical" style="position:absolute;width:1385;height:100584;visibility:visible;mso-wrap-style:square;v-text-anchor:middle" o:gfxdata="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" fillcolor="#a8d08d [1945]" stroked="f" strokecolor="white" strokeweight="1pt">
                       <v:fill r:id="rId8" o:title="" opacity="52428f" color2="white [3212]" o:opacity2="52428f" type="pattern"/>
                       <v:shadow color="#d8d8d8" offset="3pt,3pt"/>
@@ -336,6 +337,7 @@
                                 <w:calendar w:val="gregorian"/>
                               </w:date>
                             </w:sdtPr>
+                            <w:sdtEndPr/>
                             <w:sdtContent>
                               <w:p>
                                 <w:pPr>
@@ -390,7 +392,7 @@
             <mc:AlternateContent>
               <mc:Choice Requires="wps">
                 <w:drawing>
-                  <wp:anchor distT="0" distB="0" distL="114300" distR="114300" simplePos="0" relativeHeight="251658240" behindDoc="0" locked="0" layoutInCell="0" allowOverlap="1">
+                  <wp:anchor distT="0" distB="0" distL="114300" distR="114300" simplePos="0" relativeHeight="251658240" behindDoc="0" locked="0" layoutInCell="0" allowOverlap="1" wp14:anchorId="0F2CE763" wp14:editId="48B57770">
                     <wp:simplePos x="0" y="0"/>
                     <wp:positionH relativeFrom="page">
                       <wp:align>left</wp:align>
@@ -454,6 +456,7 @@
                                   <w:dataBinding w:prefixMappings="xmlns:ns0='http://schemas.openxmlformats.org/package/2006/metadata/core-properties' xmlns:ns1='http://purl.org/dc/elements/1.1/'" w:xpath="/ns0:coreProperties[1]/ns1:title[1]" w:storeItemID="{6C3C8BC8-F283-45AE-878A-BAB7291924A1}"/>
                                   <w:text/>
                                 </w:sdtPr>
+                                <w:sdtEndPr/>
                                 <w:sdtContent>
                                   <w:p>
                                     <w:pPr>
@@ -495,7 +498,7 @@
               </mc:Choice>
               <mc:Fallback>
                 <w:pict>
-                  <v:rect id="Rectangle 16" o:spid="_x0000_s1031" style="position:absolute;margin-left:0;margin-top:0;width:548.85pt;height:50.4pt;z-index:251658240;visibility:visible;mso-wrap-style:square;mso-width-percent:900;mso-height-percent:73;mso-top-percent:250;mso-wrap-distance-left:9pt;mso-wrap-distance-top:0;mso-wrap-distance-right:9pt;mso-wrap-distance-bottom:0;mso-position-horizontal:left;mso-position-horizontal-relative:page;mso-position-vertical-relative:page;mso-width-percent:900;mso-height-percent:73;mso-top-percent:250;mso-width-relative:page;mso-height-relative:page;v-text-anchor:middle" o:gfxdata="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" o:allowincell="f" fillcolor="black [3213]" strokecolor="black [3213]" strokeweight="1.5pt">
+                  <v:rect w14:anchorId="0F2CE763" id="Rectangle 16" o:spid="_x0000_s1031" style="position:absolute;margin-left:0;margin-top:0;width:548.85pt;height:50.4pt;z-index:251658240;visibility:visible;mso-wrap-style:square;mso-width-percent:900;mso-height-percent:73;mso-top-percent:250;mso-wrap-distance-left:9pt;mso-wrap-distance-top:0;mso-wrap-distance-right:9pt;mso-wrap-distance-bottom:0;mso-position-horizontal:left;mso-position-horizontal-relative:page;mso-position-vertical-relative:page;mso-width-percent:900;mso-height-percent:73;mso-top-percent:250;mso-width-relative:page;mso-height-relative:page;v-text-anchor:middle" o:gfxdata="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" o:allowincell="f" fillcolor="black [3213]" strokecolor="black [3213]" strokeweight="1.5pt">
                     <v:textbox style="mso-fit-shape-to-text:t" inset="14.4pt,,14.4pt">
                       <w:txbxContent>
                         <w:sdt>
@@ -510,6 +513,7 @@
                             <w:dataBinding w:prefixMappings="xmlns:ns0='http://schemas.openxmlformats.org/package/2006/metadata/core-properties' xmlns:ns1='http://purl.org/dc/elements/1.1/'" w:xpath="/ns0:coreProperties[1]/ns1:title[1]" w:storeItemID="{6C3C8BC8-F283-45AE-878A-BAB7291924A1}"/>
                             <w:text/>
                           </w:sdtPr>
+                          <w:sdtEndPr/>
                           <w:sdtContent>
                             <w:p>
                               <w:pPr>
@@ -555,7 +559,7 @@
               <w:noProof/>
             </w:rPr>
             <w:drawing>
-              <wp:anchor distT="0" distB="0" distL="114300" distR="114300" simplePos="0" relativeHeight="251657216" behindDoc="0" locked="0" layoutInCell="0" allowOverlap="1">
+              <wp:anchor distT="0" distB="0" distL="114300" distR="114300" simplePos="0" relativeHeight="251657216" behindDoc="0" locked="0" layoutInCell="0" allowOverlap="1" wp14:anchorId="74B3DF8C" wp14:editId="3393F239">
                 <wp:simplePos x="0" y="0"/>
                 <wp:positionH relativeFrom="page">
                   <wp:posOffset>2783622</wp:posOffset>
@@ -644,7 +648,7 @@
         <mc:AlternateContent>
           <mc:Choice Requires="wpg">
             <w:drawing>
-              <wp:anchor distT="0" distB="0" distL="114300" distR="114300" simplePos="0" relativeHeight="251663360" behindDoc="0" locked="0" layoutInCell="1" allowOverlap="1">
+              <wp:anchor distT="0" distB="0" distL="114300" distR="114300" simplePos="0" relativeHeight="251663360" behindDoc="0" locked="0" layoutInCell="1" allowOverlap="1" wp14:anchorId="4DC051FE" wp14:editId="66165C95">
                 <wp:simplePos x="0" y="0"/>
                 <wp:positionH relativeFrom="column">
                   <wp:posOffset>86139</wp:posOffset>
@@ -956,16 +960,16 @@
         <mc:AlternateContent>
           <mc:Choice Requires="wpg">
             <w:drawing>
-              <wp:anchor distT="0" distB="0" distL="114300" distR="114300" simplePos="0" relativeHeight="251671552" behindDoc="0" locked="0" layoutInCell="1" allowOverlap="1" wp14:anchorId="2473A485" wp14:editId="037B59E9">
+              <wp:anchor distT="0" distB="0" distL="114300" distR="114300" simplePos="0" relativeHeight="251671552" behindDoc="0" locked="0" layoutInCell="1" allowOverlap="1" wp14:anchorId="02EA9BC5" wp14:editId="7D668DA9">
                 <wp:simplePos x="0" y="0"/>
                 <wp:positionH relativeFrom="column">
-                  <wp:posOffset>-136718</wp:posOffset>
+                  <wp:posOffset>-136525</wp:posOffset>
                 </wp:positionH>
                 <wp:positionV relativeFrom="paragraph">
-                  <wp:posOffset>711062</wp:posOffset>
+                  <wp:posOffset>708660</wp:posOffset>
                 </wp:positionV>
-                <wp:extent cx="6177915" cy="3643630"/>
-                <wp:effectExtent l="0" t="0" r="0" b="13970"/>
+                <wp:extent cx="5828030" cy="3267710"/>
+                <wp:effectExtent l="0" t="0" r="1270" b="27940"/>
                 <wp:wrapSquare wrapText="bothSides"/>
                 <wp:docPr id="17" name="Groupe 17"/>
                 <wp:cNvGraphicFramePr/>
@@ -976,7 +980,7 @@
                       <wpg:grpSpPr>
                         <a:xfrm>
                           <a:off x="0" y="0"/>
-                          <a:ext cx="6177915" cy="3643630"/>
+                          <a:ext cx="5828030" cy="3267710"/>
                           <a:chOff x="0" y="0"/>
                           <a:chExt cx="5917091" cy="3395848"/>
                         </a:xfrm>
@@ -1343,11 +1347,30 @@
           </mc:Choice>
           <mc:Fallback>
             <w:pict>
-              <v:group w14:anchorId="7AEE6F6B" id="Groupe 17" o:spid="_x0000_s1026" style="position:absolute;margin-left:-10.75pt;margin-top:56pt;width:486.45pt;height:286.9pt;z-index:251671552;mso-width-relative:margin;mso-height-relative:margin" coordsize="59170,33958" o:gfxdata="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">
+              <v:group w14:anchorId="0B0E28FC" id="Groupe 17" o:spid="_x0000_s1026" style="position:absolute;margin-left:-10.75pt;margin-top:55.8pt;width:458.9pt;height:257.3pt;z-index:251671552;mso-width-relative:margin;mso-height-relative:margin" coordsize="59170,33958" o:gfxdata="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&